<commit_message>
Updated certificate card templates
</commit_message>
<xml_diff>
--- a/app/server/static/templates/certificates/Bulk-Tank-Milk-Grader-Card.docx
+++ b/app/server/static/templates/certificates/Bulk-Tank-Milk-Grader-Card.docx
@@ -13,6 +13,7 @@
         <w:tblLook w:val="0000" w:firstRow="0" w:lastRow="0" w:firstColumn="0" w:lastColumn="0" w:noHBand="0" w:noVBand="0"/>
       </w:tblPr>
       <w:tblGrid>
+        <w:gridCol w:w="5040"/>
         <w:gridCol w:w="5040"/>
       </w:tblGrid>
       <w:tr>
@@ -59,7 +60,7 @@
                       <w:noProof/>
                     </w:rPr>
                     <w:drawing>
-                      <wp:inline distT="0" distB="0" distL="0" distR="0" wp14:anchorId="4F4EF56F" wp14:editId="232A8A47">
+                      <wp:inline distT="0" distB="0" distL="0" distR="0" wp14:anchorId="0D214507" wp14:editId="5061E34D">
                         <wp:extent cx="438785" cy="446405"/>
                         <wp:effectExtent l="0" t="0" r="0" b="0"/>
                         <wp:docPr id="6" name="Picture 6" descr="Logo, company name&#10;&#10;Description automatically generated"/>
@@ -463,6 +464,162 @@
             </w:pPr>
           </w:p>
         </w:tc>
+        <w:tc>
+          <w:tcPr>
+            <w:tcW w:w="5040" w:type="dxa"/>
+          </w:tcPr>
+          <w:tbl>
+            <w:tblPr>
+              <w:tblStyle w:val="TableGrid"/>
+              <w:tblW w:w="4269" w:type="dxa"/>
+              <w:tblInd w:w="126" w:type="dxa"/>
+              <w:tblBorders>
+                <w:top w:val="none" w:sz="0" w:space="0" w:color="auto"/>
+                <w:left w:val="none" w:sz="0" w:space="0" w:color="auto"/>
+                <w:bottom w:val="none" w:sz="0" w:space="0" w:color="auto"/>
+                <w:right w:val="none" w:sz="0" w:space="0" w:color="auto"/>
+                <w:insideH w:val="none" w:sz="0" w:space="0" w:color="auto"/>
+                <w:insideV w:val="none" w:sz="0" w:space="0" w:color="auto"/>
+              </w:tblBorders>
+              <w:tblLayout w:type="fixed"/>
+              <w:tblLook w:val="04A0" w:firstRow="1" w:lastRow="0" w:firstColumn="1" w:lastColumn="0" w:noHBand="0" w:noVBand="1"/>
+            </w:tblPr>
+            <w:tblGrid>
+              <w:gridCol w:w="1008"/>
+              <w:gridCol w:w="3261"/>
+            </w:tblGrid>
+            <w:tr>
+              <w:tc>
+                <w:tcPr>
+                  <w:tcW w:w="1008" w:type="dxa"/>
+                </w:tcPr>
+                <w:p>
+                  <w:pPr>
+                    <w:ind w:right="126"/>
+                  </w:pPr>
+                  <w:r>
+                    <w:rPr>
+                      <w:rFonts w:ascii="Arial" w:hAnsi="Arial"/>
+                      <w:noProof/>
+                    </w:rPr>
+                    <w:drawing>
+                      <wp:inline distT="0" distB="0" distL="0" distR="0" wp14:anchorId="6021B6D7" wp14:editId="08703964">
+                        <wp:extent cx="438785" cy="446405"/>
+                        <wp:effectExtent l="0" t="0" r="0" b="0"/>
+                        <wp:docPr id="1" name="Picture 1" descr="Logo, company name&#10;&#10;Description automatically generated"/>
+                        <wp:cNvGraphicFramePr>
+                          <a:graphicFrameLocks xmlns:a="http://schemas.openxmlformats.org/drawingml/2006/main"/>
+                        </wp:cNvGraphicFramePr>
+                        <a:graphic xmlns:a="http://schemas.openxmlformats.org/drawingml/2006/main">
+                          <a:graphicData uri="http://schemas.openxmlformats.org/drawingml/2006/picture">
+                            <pic:pic xmlns:pic="http://schemas.openxmlformats.org/drawingml/2006/picture">
+                              <pic:nvPicPr>
+                                <pic:cNvPr id="1" name="Picture 1" descr="Logo, company name&#10;&#10;Description automatically generated"/>
+                                <pic:cNvPicPr>
+                                  <a:picLocks/>
+                                </pic:cNvPicPr>
+                              </pic:nvPicPr>
+                              <pic:blipFill>
+                                <a:blip r:embed="rId6" cstate="print">
+                                  <a:extLst>
+                                    <a:ext uri="{28A0092B-C50C-407E-A947-70E740481C1C}">
+                                      <a14:useLocalDpi xmlns:a14="http://schemas.microsoft.com/office/drawing/2010/main" val="0"/>
+                                    </a:ext>
+                                  </a:extLst>
+                                </a:blip>
+                                <a:srcRect/>
+                                <a:stretch>
+                                  <a:fillRect/>
+                                </a:stretch>
+                              </pic:blipFill>
+                              <pic:spPr bwMode="auto">
+                                <a:xfrm>
+                                  <a:off x="0" y="0"/>
+                                  <a:ext cx="438785" cy="446405"/>
+                                </a:xfrm>
+                                <a:prstGeom prst="rect">
+                                  <a:avLst/>
+                                </a:prstGeom>
+                                <a:noFill/>
+                                <a:ln>
+                                  <a:noFill/>
+                                </a:ln>
+                              </pic:spPr>
+                            </pic:pic>
+                          </a:graphicData>
+                        </a:graphic>
+                      </wp:inline>
+                    </w:drawing>
+                  </w:r>
+                </w:p>
+              </w:tc>
+              <w:tc>
+                <w:tcPr>
+                  <w:tcW w:w="3261" w:type="dxa"/>
+                </w:tcPr>
+                <w:p>
+                  <w:pPr>
+                    <w:ind w:right="126"/>
+                  </w:pPr>
+                </w:p>
+                <w:p>
+                  <w:pPr>
+                    <w:ind w:left="126" w:right="126"/>
+                    <w:jc w:val="center"/>
+                    <w:rPr>
+                      <w:rFonts w:ascii="Arial" w:hAnsi="Arial"/>
+                      <w:sz w:val="14"/>
+                    </w:rPr>
+                  </w:pPr>
+                  <w:r>
+                    <w:rPr>
+                      <w:rFonts w:ascii="Arial" w:hAnsi="Arial"/>
+                      <w:sz w:val="14"/>
+                    </w:rPr>
+                    <w:t>Ministry of Agriculture, Food and Fisheries</w:t>
+                  </w:r>
+                </w:p>
+                <w:p>
+                  <w:pPr>
+                    <w:ind w:left="126" w:right="126"/>
+                    <w:jc w:val="center"/>
+                    <w:rPr>
+                      <w:rFonts w:ascii="Arial" w:hAnsi="Arial"/>
+                      <w:sz w:val="14"/>
+                    </w:rPr>
+                  </w:pPr>
+                  <w:r>
+                    <w:rPr>
+                      <w:rFonts w:ascii="Arial" w:hAnsi="Arial"/>
+                      <w:sz w:val="14"/>
+                    </w:rPr>
+                    <w:t>Livestock Health Management &amp; Regulation</w:t>
+                  </w:r>
+                </w:p>
+              </w:tc>
+            </w:tr>
+          </w:tbl>
+          <w:p>
+            <w:pPr>
+              <w:rPr>
+                <w:rFonts w:ascii="Arial" w:hAnsi="Arial"/>
+              </w:rPr>
+            </w:pPr>
+          </w:p>
+          <w:p>
+            <w:pPr>
+              <w:ind w:left="126" w:right="126"/>
+              <w:rPr>
+                <w:rFonts w:ascii="Arial" w:hAnsi="Arial"/>
+              </w:rPr>
+            </w:pPr>
+          </w:p>
+          <w:p>
+            <w:pPr>
+              <w:ind w:left="126" w:right="126"/>
+            </w:pPr>
+          </w:p>
+        </w:tc>
       </w:tr>
       <w:tr>
         <w:trPr>
@@ -510,7 +667,7 @@
                       <w:noProof/>
                     </w:rPr>
                     <w:drawing>
-                      <wp:inline distT="0" distB="0" distL="0" distR="0" wp14:anchorId="4FA1DAD3" wp14:editId="0F54BF1A">
+                      <wp:inline distT="0" distB="0" distL="0" distR="0" wp14:anchorId="5C1E4E99" wp14:editId="11BA29DD">
                         <wp:extent cx="438785" cy="446405"/>
                         <wp:effectExtent l="0" t="0" r="0" b="0"/>
                         <wp:docPr id="19" name="Picture 19" descr="Logo, company name&#10;&#10;Description automatically generated"/>
@@ -842,6 +999,147 @@
           <w:p>
             <w:pPr>
               <w:ind w:left="126" w:right="126"/>
+            </w:pPr>
+          </w:p>
+        </w:tc>
+        <w:tc>
+          <w:tcPr>
+            <w:tcW w:w="5040" w:type="dxa"/>
+          </w:tcPr>
+          <w:tbl>
+            <w:tblPr>
+              <w:tblStyle w:val="TableGrid"/>
+              <w:tblW w:w="4269" w:type="dxa"/>
+              <w:tblInd w:w="126" w:type="dxa"/>
+              <w:tblBorders>
+                <w:top w:val="none" w:sz="0" w:space="0" w:color="auto"/>
+                <w:left w:val="none" w:sz="0" w:space="0" w:color="auto"/>
+                <w:bottom w:val="none" w:sz="0" w:space="0" w:color="auto"/>
+                <w:right w:val="none" w:sz="0" w:space="0" w:color="auto"/>
+                <w:insideH w:val="none" w:sz="0" w:space="0" w:color="auto"/>
+                <w:insideV w:val="none" w:sz="0" w:space="0" w:color="auto"/>
+              </w:tblBorders>
+              <w:tblLayout w:type="fixed"/>
+              <w:tblLook w:val="04A0" w:firstRow="1" w:lastRow="0" w:firstColumn="1" w:lastColumn="0" w:noHBand="0" w:noVBand="1"/>
+            </w:tblPr>
+            <w:tblGrid>
+              <w:gridCol w:w="1008"/>
+              <w:gridCol w:w="3261"/>
+            </w:tblGrid>
+            <w:tr>
+              <w:tc>
+                <w:tcPr>
+                  <w:tcW w:w="1008" w:type="dxa"/>
+                </w:tcPr>
+                <w:p>
+                  <w:pPr>
+                    <w:ind w:right="126"/>
+                  </w:pPr>
+                  <w:r>
+                    <w:rPr>
+                      <w:rFonts w:ascii="Arial" w:hAnsi="Arial"/>
+                      <w:noProof/>
+                    </w:rPr>
+                    <w:drawing>
+                      <wp:inline distT="0" distB="0" distL="0" distR="0" wp14:anchorId="336B16DE" wp14:editId="2E591718">
+                        <wp:extent cx="438785" cy="446405"/>
+                        <wp:effectExtent l="0" t="0" r="0" b="0"/>
+                        <wp:docPr id="20" name="Picture 20" descr="Logo, company name&#10;&#10;Description automatically generated"/>
+                        <wp:cNvGraphicFramePr>
+                          <a:graphicFrameLocks xmlns:a="http://schemas.openxmlformats.org/drawingml/2006/main"/>
+                        </wp:cNvGraphicFramePr>
+                        <a:graphic xmlns:a="http://schemas.openxmlformats.org/drawingml/2006/main">
+                          <a:graphicData uri="http://schemas.openxmlformats.org/drawingml/2006/picture">
+                            <pic:pic xmlns:pic="http://schemas.openxmlformats.org/drawingml/2006/picture">
+                              <pic:nvPicPr>
+                                <pic:cNvPr id="1" name="Picture 1" descr="Logo, company name&#10;&#10;Description automatically generated"/>
+                                <pic:cNvPicPr>
+                                  <a:picLocks/>
+                                </pic:cNvPicPr>
+                              </pic:nvPicPr>
+                              <pic:blipFill>
+                                <a:blip r:embed="rId6" cstate="print">
+                                  <a:extLst>
+                                    <a:ext uri="{28A0092B-C50C-407E-A947-70E740481C1C}">
+                                      <a14:useLocalDpi xmlns:a14="http://schemas.microsoft.com/office/drawing/2010/main" val="0"/>
+                                    </a:ext>
+                                  </a:extLst>
+                                </a:blip>
+                                <a:srcRect/>
+                                <a:stretch>
+                                  <a:fillRect/>
+                                </a:stretch>
+                              </pic:blipFill>
+                              <pic:spPr bwMode="auto">
+                                <a:xfrm>
+                                  <a:off x="0" y="0"/>
+                                  <a:ext cx="438785" cy="446405"/>
+                                </a:xfrm>
+                                <a:prstGeom prst="rect">
+                                  <a:avLst/>
+                                </a:prstGeom>
+                                <a:noFill/>
+                                <a:ln>
+                                  <a:noFill/>
+                                </a:ln>
+                              </pic:spPr>
+                            </pic:pic>
+                          </a:graphicData>
+                        </a:graphic>
+                      </wp:inline>
+                    </w:drawing>
+                  </w:r>
+                </w:p>
+              </w:tc>
+              <w:tc>
+                <w:tcPr>
+                  <w:tcW w:w="3261" w:type="dxa"/>
+                </w:tcPr>
+                <w:p>
+                  <w:pPr>
+                    <w:ind w:right="126"/>
+                  </w:pPr>
+                </w:p>
+                <w:p>
+                  <w:pPr>
+                    <w:ind w:left="126" w:right="126"/>
+                    <w:jc w:val="center"/>
+                    <w:rPr>
+                      <w:rFonts w:ascii="Arial" w:hAnsi="Arial"/>
+                      <w:sz w:val="14"/>
+                    </w:rPr>
+                  </w:pPr>
+                  <w:r>
+                    <w:rPr>
+                      <w:rFonts w:ascii="Arial" w:hAnsi="Arial"/>
+                      <w:sz w:val="14"/>
+                    </w:rPr>
+                    <w:t>Ministry of Agriculture, Food and Fisheries</w:t>
+                  </w:r>
+                </w:p>
+                <w:p>
+                  <w:pPr>
+                    <w:ind w:left="126" w:right="126"/>
+                    <w:jc w:val="center"/>
+                    <w:rPr>
+                      <w:rFonts w:ascii="Arial" w:hAnsi="Arial"/>
+                      <w:sz w:val="14"/>
+                    </w:rPr>
+                  </w:pPr>
+                  <w:r>
+                    <w:rPr>
+                      <w:rFonts w:ascii="Arial" w:hAnsi="Arial"/>
+                      <w:sz w:val="14"/>
+                    </w:rPr>
+                    <w:t>Livestock Health Management &amp; Regulation</w:t>
+                  </w:r>
+                </w:p>
+              </w:tc>
+            </w:tr>
+          </w:tbl>
+          <w:p>
+            <w:pPr>
+              <w:pStyle w:val="Heading2"/>
             </w:pPr>
           </w:p>
         </w:tc>

</xml_diff>

<commit_message>
MALS2-6 - (different ticket) working
</commit_message>
<xml_diff>
--- a/app/server/static/templates/certificates/Bulk-Tank-Milk-Grader-Card.docx
+++ b/app/server/static/templates/certificates/Bulk-Tank-Milk-Grader-Card.docx
@@ -1,6 +1,6 @@
 
 <file path=word/document.xml><?xml version="1.0" encoding="utf-8"?>
-<w:document xmlns:wpc="http://schemas.microsoft.com/office/word/2010/wordprocessingCanvas" xmlns:cx="http://schemas.microsoft.com/office/drawing/2014/chartex" xmlns:cx1="http://schemas.microsoft.com/office/drawing/2015/9/8/chartex" xmlns:cx2="http://schemas.microsoft.com/office/drawing/2015/10/21/chartex" xmlns:cx3="http://schemas.microsoft.com/office/drawing/2016/5/9/chartex" xmlns:cx4="http://schemas.microsoft.com/office/drawing/2016/5/10/chartex" xmlns:cx5="http://schemas.microsoft.com/office/drawing/2016/5/11/chartex" xmlns:cx6="http://schemas.microsoft.com/office/drawing/2016/5/12/chartex" xmlns:cx7="http://schemas.microsoft.com/office/drawing/2016/5/13/chartex" xmlns:cx8="http://schemas.microsoft.com/office/drawing/2016/5/14/chartex" xmlns:mc="http://schemas.openxmlformats.org/markup-compatibility/2006" xmlns:aink="http://schemas.microsoft.com/office/drawing/2016/ink" xmlns:am3d="http://schemas.microsoft.com/office/drawing/2017/model3d" xmlns:o="urn:schemas-microsoft-com:office:office" xmlns:oel="http://schemas.microsoft.com/office/2019/extlst" xmlns:r="http://schemas.openxmlformats.org/officeDocument/2006/relationships" xmlns:m="http://schemas.openxmlformats.org/officeDocument/2006/math" xmlns:v="urn:schemas-microsoft-com:vml" xmlns:wp14="http://schemas.microsoft.com/office/word/2010/wordprocessingDrawing" xmlns:wp="http://schemas.openxmlformats.org/drawingml/2006/wordprocessingDrawing" xmlns:w10="urn:schemas-microsoft-com:office:word" xmlns:w="http://schemas.openxmlformats.org/wordprocessingml/2006/main" xmlns:w14="http://schemas.microsoft.com/office/word/2010/wordml" xmlns:w15="http://schemas.microsoft.com/office/word/2012/wordml" xmlns:w16cex="http://schemas.microsoft.com/office/word/2018/wordml/cex" xmlns:w16cid="http://schemas.microsoft.com/office/word/2016/wordml/cid" xmlns:w16="http://schemas.microsoft.com/office/word/2018/wordml" xmlns:w16sdtdh="http://schemas.microsoft.com/office/word/2020/wordml/sdtdatahash" xmlns:w16se="http://schemas.microsoft.com/office/word/2015/wordml/symex" xmlns:wpg="http://schemas.microsoft.com/office/word/2010/wordprocessingGroup" xmlns:wpi="http://schemas.microsoft.com/office/word/2010/wordprocessingInk" xmlns:wne="http://schemas.microsoft.com/office/word/2006/wordml" xmlns:wps="http://schemas.microsoft.com/office/word/2010/wordprocessingShape" mc:Ignorable="w14 w15 w16se w16cid w16 w16cex w16sdtdh wp14">
+<w:document xmlns:wpc="http://schemas.microsoft.com/office/word/2010/wordprocessingCanvas" xmlns:cx="http://schemas.microsoft.com/office/drawing/2014/chartex" xmlns:cx1="http://schemas.microsoft.com/office/drawing/2015/9/8/chartex" xmlns:cx2="http://schemas.microsoft.com/office/drawing/2015/10/21/chartex" xmlns:cx3="http://schemas.microsoft.com/office/drawing/2016/5/9/chartex" xmlns:cx4="http://schemas.microsoft.com/office/drawing/2016/5/10/chartex" xmlns:cx5="http://schemas.microsoft.com/office/drawing/2016/5/11/chartex" xmlns:cx6="http://schemas.microsoft.com/office/drawing/2016/5/12/chartex" xmlns:cx7="http://schemas.microsoft.com/office/drawing/2016/5/13/chartex" xmlns:cx8="http://schemas.microsoft.com/office/drawing/2016/5/14/chartex" xmlns:mc="http://schemas.openxmlformats.org/markup-compatibility/2006" xmlns:aink="http://schemas.microsoft.com/office/drawing/2016/ink" xmlns:am3d="http://schemas.microsoft.com/office/drawing/2017/model3d" xmlns:o="urn:schemas-microsoft-com:office:office" xmlns:oel="http://schemas.microsoft.com/office/2019/extlst" xmlns:r="http://schemas.openxmlformats.org/officeDocument/2006/relationships" xmlns:m="http://schemas.openxmlformats.org/officeDocument/2006/math" xmlns:v="urn:schemas-microsoft-com:vml" xmlns:wp14="http://schemas.microsoft.com/office/word/2010/wordprocessingDrawing" xmlns:wp="http://schemas.openxmlformats.org/drawingml/2006/wordprocessingDrawing" xmlns:w10="urn:schemas-microsoft-com:office:word" xmlns:w="http://schemas.openxmlformats.org/wordprocessingml/2006/main" xmlns:w14="http://schemas.microsoft.com/office/word/2010/wordml" xmlns:w15="http://schemas.microsoft.com/office/word/2012/wordml" xmlns:w16cex="http://schemas.microsoft.com/office/word/2018/wordml/cex" xmlns:w16cid="http://schemas.microsoft.com/office/word/2016/wordml/cid" xmlns:w16="http://schemas.microsoft.com/office/word/2018/wordml" xmlns:w16du="http://schemas.microsoft.com/office/word/2023/wordml/word16du" xmlns:w16sdtdh="http://schemas.microsoft.com/office/word/2020/wordml/sdtdatahash" xmlns:w16se="http://schemas.microsoft.com/office/word/2015/wordml/symex" xmlns:wpg="http://schemas.microsoft.com/office/word/2010/wordprocessingGroup" xmlns:wpi="http://schemas.microsoft.com/office/word/2010/wordprocessingInk" xmlns:wne="http://schemas.microsoft.com/office/word/2006/wordml" xmlns:wps="http://schemas.microsoft.com/office/word/2010/wordprocessingShape" mc:Ignorable="w14 w15 w16se w16cid w16 w16cex w16sdtdh w16du wp14">
   <w:body>
     <w:tbl>
       <w:tblPr>
@@ -178,7 +178,39 @@
                 <w:rFonts w:ascii="Arial" w:hAnsi="Arial"/>
                 <w:sz w:val="16"/>
               </w:rPr>
-              <w:t>{d[i].CardLabel}</w:t>
+              <w:t>{d[</w:t>
+            </w:r>
+            <w:proofErr w:type="spellStart"/>
+            <w:r>
+              <w:rPr>
+                <w:rFonts w:ascii="Arial" w:hAnsi="Arial"/>
+                <w:sz w:val="16"/>
+              </w:rPr>
+              <w:t>i</w:t>
+            </w:r>
+            <w:proofErr w:type="spellEnd"/>
+            <w:r>
+              <w:rPr>
+                <w:rFonts w:ascii="Arial" w:hAnsi="Arial"/>
+                <w:sz w:val="16"/>
+              </w:rPr>
+              <w:t>].</w:t>
+            </w:r>
+            <w:proofErr w:type="spellStart"/>
+            <w:r>
+              <w:rPr>
+                <w:rFonts w:ascii="Arial" w:hAnsi="Arial"/>
+                <w:sz w:val="16"/>
+              </w:rPr>
+              <w:t>CardLabel</w:t>
+            </w:r>
+            <w:proofErr w:type="spellEnd"/>
+            <w:r>
+              <w:rPr>
+                <w:rFonts w:ascii="Arial" w:hAnsi="Arial"/>
+                <w:sz w:val="16"/>
+              </w:rPr>
+              <w:t>}</w:t>
             </w:r>
           </w:p>
           <w:p>
@@ -207,7 +239,35 @@
               <w:rPr>
                 <w:rFonts w:ascii="Arial" w:hAnsi="Arial"/>
               </w:rPr>
-              <w:t>Name:         {d[i].LicenceHolderName}</w:t>
+              <w:t>Name:         {d[</w:t>
+            </w:r>
+            <w:proofErr w:type="spellStart"/>
+            <w:r>
+              <w:rPr>
+                <w:rFonts w:ascii="Arial" w:hAnsi="Arial"/>
+              </w:rPr>
+              <w:t>i</w:t>
+            </w:r>
+            <w:proofErr w:type="spellEnd"/>
+            <w:r>
+              <w:rPr>
+                <w:rFonts w:ascii="Arial" w:hAnsi="Arial"/>
+              </w:rPr>
+              <w:t>].</w:t>
+            </w:r>
+            <w:proofErr w:type="spellStart"/>
+            <w:r>
+              <w:rPr>
+                <w:rFonts w:ascii="Arial" w:hAnsi="Arial"/>
+              </w:rPr>
+              <w:t>LicenceHolderName</w:t>
+            </w:r>
+            <w:proofErr w:type="spellEnd"/>
+            <w:r>
+              <w:rPr>
+                <w:rFonts w:ascii="Arial" w:hAnsi="Arial"/>
+              </w:rPr>
+              <w:t>}</w:t>
             </w:r>
           </w:p>
           <w:p>
@@ -221,7 +281,35 @@
               <w:rPr>
                 <w:rFonts w:ascii="Arial" w:hAnsi="Arial"/>
               </w:rPr>
-              <w:t>Company:   {d[i].LicenceHolderCompany}</w:t>
+              <w:t>Company:   {d[</w:t>
+            </w:r>
+            <w:proofErr w:type="spellStart"/>
+            <w:r>
+              <w:rPr>
+                <w:rFonts w:ascii="Arial" w:hAnsi="Arial"/>
+              </w:rPr>
+              <w:t>i</w:t>
+            </w:r>
+            <w:proofErr w:type="spellEnd"/>
+            <w:r>
+              <w:rPr>
+                <w:rFonts w:ascii="Arial" w:hAnsi="Arial"/>
+              </w:rPr>
+              <w:t>].</w:t>
+            </w:r>
+            <w:proofErr w:type="spellStart"/>
+            <w:r>
+              <w:rPr>
+                <w:rFonts w:ascii="Arial" w:hAnsi="Arial"/>
+              </w:rPr>
+              <w:t>LicenceHolderCompany</w:t>
+            </w:r>
+            <w:proofErr w:type="spellEnd"/>
+            <w:r>
+              <w:rPr>
+                <w:rFonts w:ascii="Arial" w:hAnsi="Arial"/>
+              </w:rPr>
+              <w:t>}</w:t>
             </w:r>
           </w:p>
           <w:p>
@@ -231,11 +319,47 @@
                 <w:rFonts w:ascii="Arial" w:hAnsi="Arial"/>
               </w:rPr>
             </w:pPr>
-            <w:r>
-              <w:rPr>
-                <w:rFonts w:ascii="Arial" w:hAnsi="Arial"/>
-              </w:rPr>
-              <w:t>Licence #:   {d[i].LicenceNumber}</w:t>
+            <w:proofErr w:type="spellStart"/>
+            <w:r>
+              <w:rPr>
+                <w:rFonts w:ascii="Arial" w:hAnsi="Arial"/>
+              </w:rPr>
+              <w:t>Licence</w:t>
+            </w:r>
+            <w:proofErr w:type="spellEnd"/>
+            <w:r>
+              <w:rPr>
+                <w:rFonts w:ascii="Arial" w:hAnsi="Arial"/>
+              </w:rPr>
+              <w:t xml:space="preserve"> #:   {d[</w:t>
+            </w:r>
+            <w:proofErr w:type="spellStart"/>
+            <w:r>
+              <w:rPr>
+                <w:rFonts w:ascii="Arial" w:hAnsi="Arial"/>
+              </w:rPr>
+              <w:t>i</w:t>
+            </w:r>
+            <w:proofErr w:type="spellEnd"/>
+            <w:r>
+              <w:rPr>
+                <w:rFonts w:ascii="Arial" w:hAnsi="Arial"/>
+              </w:rPr>
+              <w:t>].</w:t>
+            </w:r>
+            <w:proofErr w:type="spellStart"/>
+            <w:r>
+              <w:rPr>
+                <w:rFonts w:ascii="Arial" w:hAnsi="Arial"/>
+              </w:rPr>
+              <w:t>LicenceNumber</w:t>
+            </w:r>
+            <w:proofErr w:type="spellEnd"/>
+            <w:r>
+              <w:rPr>
+                <w:rFonts w:ascii="Arial" w:hAnsi="Arial"/>
+              </w:rPr>
+              <w:t>}</w:t>
             </w:r>
           </w:p>
           <w:p>
@@ -249,7 +373,35 @@
               <w:rPr>
                 <w:rFonts w:ascii="Arial" w:hAnsi="Arial"/>
               </w:rPr>
-              <w:t>Expires:       {d[i].ExpiryDate}</w:t>
+              <w:t>Expires:       {d[</w:t>
+            </w:r>
+            <w:proofErr w:type="spellStart"/>
+            <w:r>
+              <w:rPr>
+                <w:rFonts w:ascii="Arial" w:hAnsi="Arial"/>
+              </w:rPr>
+              <w:t>i</w:t>
+            </w:r>
+            <w:proofErr w:type="spellEnd"/>
+            <w:r>
+              <w:rPr>
+                <w:rFonts w:ascii="Arial" w:hAnsi="Arial"/>
+              </w:rPr>
+              <w:t>].</w:t>
+            </w:r>
+            <w:proofErr w:type="spellStart"/>
+            <w:r>
+              <w:rPr>
+                <w:rFonts w:ascii="Arial" w:hAnsi="Arial"/>
+              </w:rPr>
+              <w:t>ExpiryDate</w:t>
+            </w:r>
+            <w:proofErr w:type="spellEnd"/>
+            <w:r>
+              <w:rPr>
+                <w:rFonts w:ascii="Arial" w:hAnsi="Arial"/>
+              </w:rPr>
+              <w:t>}</w:t>
             </w:r>
           </w:p>
           <w:p>
@@ -403,6 +555,237 @@
               </w:tc>
             </w:tr>
           </w:tbl>
+          <w:p>
+            <w:pPr>
+              <w:pStyle w:val="Heading2"/>
+              <w:spacing w:before="80"/>
+              <w:ind w:left="125" w:right="125"/>
+              <w:rPr>
+                <w:rFonts w:ascii="Arial" w:hAnsi="Arial"/>
+                <w:sz w:val="16"/>
+              </w:rPr>
+            </w:pPr>
+            <w:r>
+              <w:rPr>
+                <w:rFonts w:ascii="Arial" w:hAnsi="Arial"/>
+                <w:sz w:val="16"/>
+              </w:rPr>
+              <w:t>{d[</w:t>
+            </w:r>
+            <w:proofErr w:type="spellStart"/>
+            <w:r>
+              <w:rPr>
+                <w:rFonts w:ascii="Arial" w:hAnsi="Arial"/>
+                <w:sz w:val="16"/>
+              </w:rPr>
+              <w:t>i</w:t>
+            </w:r>
+            <w:proofErr w:type="spellEnd"/>
+            <w:r>
+              <w:rPr>
+                <w:rFonts w:ascii="Arial" w:hAnsi="Arial"/>
+                <w:sz w:val="16"/>
+              </w:rPr>
+              <w:t>].CardLabel</w:t>
+            </w:r>
+            <w:r>
+              <w:rPr>
+                <w:rFonts w:ascii="Arial" w:hAnsi="Arial"/>
+                <w:sz w:val="16"/>
+              </w:rPr>
+              <w:t>2</w:t>
+            </w:r>
+            <w:r>
+              <w:rPr>
+                <w:rFonts w:ascii="Arial" w:hAnsi="Arial"/>
+                <w:sz w:val="16"/>
+              </w:rPr>
+              <w:t>}</w:t>
+            </w:r>
+          </w:p>
+          <w:p>
+            <w:pPr>
+              <w:rPr>
+                <w:rFonts w:ascii="Arial" w:hAnsi="Arial"/>
+              </w:rPr>
+            </w:pPr>
+          </w:p>
+          <w:p>
+            <w:pPr>
+              <w:ind w:left="126" w:right="126"/>
+              <w:rPr>
+                <w:rFonts w:ascii="Arial" w:hAnsi="Arial"/>
+              </w:rPr>
+            </w:pPr>
+          </w:p>
+          <w:p>
+            <w:pPr>
+              <w:ind w:left="126" w:right="126"/>
+              <w:rPr>
+                <w:rFonts w:ascii="Arial" w:hAnsi="Arial"/>
+              </w:rPr>
+            </w:pPr>
+            <w:r>
+              <w:rPr>
+                <w:rFonts w:ascii="Arial" w:hAnsi="Arial"/>
+              </w:rPr>
+              <w:t>Name:         {d[</w:t>
+            </w:r>
+            <w:proofErr w:type="spellStart"/>
+            <w:r>
+              <w:rPr>
+                <w:rFonts w:ascii="Arial" w:hAnsi="Arial"/>
+              </w:rPr>
+              <w:t>i</w:t>
+            </w:r>
+            <w:proofErr w:type="spellEnd"/>
+            <w:r>
+              <w:rPr>
+                <w:rFonts w:ascii="Arial" w:hAnsi="Arial"/>
+              </w:rPr>
+              <w:t>].LicenceHolderName</w:t>
+            </w:r>
+            <w:r>
+              <w:rPr>
+                <w:rFonts w:ascii="Arial" w:hAnsi="Arial"/>
+              </w:rPr>
+              <w:t>2</w:t>
+            </w:r>
+            <w:r>
+              <w:rPr>
+                <w:rFonts w:ascii="Arial" w:hAnsi="Arial"/>
+              </w:rPr>
+              <w:t>}</w:t>
+            </w:r>
+          </w:p>
+          <w:p>
+            <w:pPr>
+              <w:ind w:left="126" w:right="126"/>
+              <w:rPr>
+                <w:rFonts w:ascii="Arial" w:hAnsi="Arial"/>
+              </w:rPr>
+            </w:pPr>
+            <w:r>
+              <w:rPr>
+                <w:rFonts w:ascii="Arial" w:hAnsi="Arial"/>
+              </w:rPr>
+              <w:t>Company:   {d[</w:t>
+            </w:r>
+            <w:proofErr w:type="spellStart"/>
+            <w:r>
+              <w:rPr>
+                <w:rFonts w:ascii="Arial" w:hAnsi="Arial"/>
+              </w:rPr>
+              <w:t>i</w:t>
+            </w:r>
+            <w:proofErr w:type="spellEnd"/>
+            <w:r>
+              <w:rPr>
+                <w:rFonts w:ascii="Arial" w:hAnsi="Arial"/>
+              </w:rPr>
+              <w:t>].LicenceHolderCompany</w:t>
+            </w:r>
+            <w:r>
+              <w:rPr>
+                <w:rFonts w:ascii="Arial" w:hAnsi="Arial"/>
+              </w:rPr>
+              <w:t>2</w:t>
+            </w:r>
+            <w:r>
+              <w:rPr>
+                <w:rFonts w:ascii="Arial" w:hAnsi="Arial"/>
+              </w:rPr>
+              <w:t>}</w:t>
+            </w:r>
+          </w:p>
+          <w:p>
+            <w:pPr>
+              <w:ind w:left="126" w:right="126"/>
+              <w:rPr>
+                <w:rFonts w:ascii="Arial" w:hAnsi="Arial"/>
+              </w:rPr>
+            </w:pPr>
+            <w:proofErr w:type="spellStart"/>
+            <w:r>
+              <w:rPr>
+                <w:rFonts w:ascii="Arial" w:hAnsi="Arial"/>
+              </w:rPr>
+              <w:t>Licence</w:t>
+            </w:r>
+            <w:proofErr w:type="spellEnd"/>
+            <w:r>
+              <w:rPr>
+                <w:rFonts w:ascii="Arial" w:hAnsi="Arial"/>
+              </w:rPr>
+              <w:t xml:space="preserve"> #:   {d[</w:t>
+            </w:r>
+            <w:proofErr w:type="spellStart"/>
+            <w:r>
+              <w:rPr>
+                <w:rFonts w:ascii="Arial" w:hAnsi="Arial"/>
+              </w:rPr>
+              <w:t>i</w:t>
+            </w:r>
+            <w:proofErr w:type="spellEnd"/>
+            <w:r>
+              <w:rPr>
+                <w:rFonts w:ascii="Arial" w:hAnsi="Arial"/>
+              </w:rPr>
+              <w:t>].LicenceNumber</w:t>
+            </w:r>
+            <w:r>
+              <w:rPr>
+                <w:rFonts w:ascii="Arial" w:hAnsi="Arial"/>
+              </w:rPr>
+              <w:t>2</w:t>
+            </w:r>
+            <w:r>
+              <w:rPr>
+                <w:rFonts w:ascii="Arial" w:hAnsi="Arial"/>
+              </w:rPr>
+              <w:t>}</w:t>
+            </w:r>
+          </w:p>
+          <w:p>
+            <w:pPr>
+              <w:ind w:left="126" w:right="126"/>
+              <w:rPr>
+                <w:rFonts w:ascii="Arial" w:hAnsi="Arial"/>
+              </w:rPr>
+            </w:pPr>
+            <w:r>
+              <w:rPr>
+                <w:rFonts w:ascii="Arial" w:hAnsi="Arial"/>
+              </w:rPr>
+              <w:t>Expires:       {d[</w:t>
+            </w:r>
+            <w:proofErr w:type="spellStart"/>
+            <w:r>
+              <w:rPr>
+                <w:rFonts w:ascii="Arial" w:hAnsi="Arial"/>
+              </w:rPr>
+              <w:t>i</w:t>
+            </w:r>
+            <w:proofErr w:type="spellEnd"/>
+            <w:r>
+              <w:rPr>
+                <w:rFonts w:ascii="Arial" w:hAnsi="Arial"/>
+              </w:rPr>
+              <w:t>].ExpiryDate</w:t>
+            </w:r>
+            <w:r>
+              <w:rPr>
+                <w:rFonts w:ascii="Arial" w:hAnsi="Arial"/>
+              </w:rPr>
+              <w:t>2</w:t>
+            </w:r>
+            <w:r>
+              <w:rPr>
+                <w:rFonts w:ascii="Arial" w:hAnsi="Arial"/>
+              </w:rPr>
+              <w:t>}</w:t>
+            </w:r>
+          </w:p>
           <w:p>
             <w:pPr>
               <w:rPr>
@@ -589,7 +972,37 @@
                 <w:rFonts w:ascii="Arial" w:hAnsi="Arial"/>
                 <w:sz w:val="16"/>
               </w:rPr>
-              <w:t>{d[i].CardLabel}</w:t>
+              <w:t>{d[i</w:t>
+            </w:r>
+            <w:r>
+              <w:rPr>
+                <w:rFonts w:ascii="Arial" w:hAnsi="Arial"/>
+                <w:sz w:val="16"/>
+              </w:rPr>
+              <w:t>+1</w:t>
+            </w:r>
+            <w:r>
+              <w:rPr>
+                <w:rFonts w:ascii="Arial" w:hAnsi="Arial"/>
+                <w:sz w:val="16"/>
+              </w:rPr>
+              <w:t>].</w:t>
+            </w:r>
+            <w:proofErr w:type="spellStart"/>
+            <w:r>
+              <w:rPr>
+                <w:rFonts w:ascii="Arial" w:hAnsi="Arial"/>
+                <w:sz w:val="16"/>
+              </w:rPr>
+              <w:t>CardLabel</w:t>
+            </w:r>
+            <w:proofErr w:type="spellEnd"/>
+            <w:r>
+              <w:rPr>
+                <w:rFonts w:ascii="Arial" w:hAnsi="Arial"/>
+                <w:sz w:val="16"/>
+              </w:rPr>
+              <w:t>}</w:t>
             </w:r>
           </w:p>
           <w:p>
@@ -608,7 +1021,21 @@
               <w:rPr>
                 <w:rFonts w:ascii="Arial" w:hAnsi="Arial"/>
               </w:rPr>
-              <w:t>Name:         {d[i+1].LicenceHolderName}</w:t>
+              <w:t>Name:         {d[i+1].</w:t>
+            </w:r>
+            <w:proofErr w:type="spellStart"/>
+            <w:r>
+              <w:rPr>
+                <w:rFonts w:ascii="Arial" w:hAnsi="Arial"/>
+              </w:rPr>
+              <w:t>LicenceHolderName</w:t>
+            </w:r>
+            <w:proofErr w:type="spellEnd"/>
+            <w:r>
+              <w:rPr>
+                <w:rFonts w:ascii="Arial" w:hAnsi="Arial"/>
+              </w:rPr>
+              <w:t>}</w:t>
             </w:r>
           </w:p>
           <w:p>
@@ -622,7 +1049,21 @@
               <w:rPr>
                 <w:rFonts w:ascii="Arial" w:hAnsi="Arial"/>
               </w:rPr>
-              <w:t>Company:   {d[i+1].LicenceHolderCompany}</w:t>
+              <w:t>Company:   {d[i+1].</w:t>
+            </w:r>
+            <w:proofErr w:type="spellStart"/>
+            <w:r>
+              <w:rPr>
+                <w:rFonts w:ascii="Arial" w:hAnsi="Arial"/>
+              </w:rPr>
+              <w:t>LicenceHolderCompany</w:t>
+            </w:r>
+            <w:proofErr w:type="spellEnd"/>
+            <w:r>
+              <w:rPr>
+                <w:rFonts w:ascii="Arial" w:hAnsi="Arial"/>
+              </w:rPr>
+              <w:t>}</w:t>
             </w:r>
           </w:p>
           <w:p>
@@ -632,11 +1073,33 @@
                 <w:rFonts w:ascii="Arial" w:hAnsi="Arial"/>
               </w:rPr>
             </w:pPr>
-            <w:r>
-              <w:rPr>
-                <w:rFonts w:ascii="Arial" w:hAnsi="Arial"/>
-              </w:rPr>
-              <w:t>Licence #:   {d[i+1].LicenceNumber}</w:t>
+            <w:proofErr w:type="spellStart"/>
+            <w:r>
+              <w:rPr>
+                <w:rFonts w:ascii="Arial" w:hAnsi="Arial"/>
+              </w:rPr>
+              <w:t>Licence</w:t>
+            </w:r>
+            <w:proofErr w:type="spellEnd"/>
+            <w:r>
+              <w:rPr>
+                <w:rFonts w:ascii="Arial" w:hAnsi="Arial"/>
+              </w:rPr>
+              <w:t xml:space="preserve"> #:   {d[i+1].</w:t>
+            </w:r>
+            <w:proofErr w:type="spellStart"/>
+            <w:r>
+              <w:rPr>
+                <w:rFonts w:ascii="Arial" w:hAnsi="Arial"/>
+              </w:rPr>
+              <w:t>LicenceNumber</w:t>
+            </w:r>
+            <w:proofErr w:type="spellEnd"/>
+            <w:r>
+              <w:rPr>
+                <w:rFonts w:ascii="Arial" w:hAnsi="Arial"/>
+              </w:rPr>
+              <w:t>}</w:t>
             </w:r>
           </w:p>
           <w:p>
@@ -650,7 +1113,21 @@
               <w:rPr>
                 <w:rFonts w:ascii="Arial" w:hAnsi="Arial"/>
               </w:rPr>
-              <w:t>Expires:       {d[i+1].ExpiryDate}</w:t>
+              <w:t>Expires:       {d[i+1].</w:t>
+            </w:r>
+            <w:proofErr w:type="spellStart"/>
+            <w:r>
+              <w:rPr>
+                <w:rFonts w:ascii="Arial" w:hAnsi="Arial"/>
+              </w:rPr>
+              <w:t>ExpiryDate</w:t>
+            </w:r>
+            <w:proofErr w:type="spellEnd"/>
+            <w:r>
+              <w:rPr>
+                <w:rFonts w:ascii="Arial" w:hAnsi="Arial"/>
+              </w:rPr>
+              <w:t>}</w:t>
             </w:r>
           </w:p>
           <w:p>
@@ -804,6 +1281,227 @@
           <w:p>
             <w:pPr>
               <w:pStyle w:val="Heading2"/>
+              <w:spacing w:before="80"/>
+              <w:ind w:left="125" w:right="125"/>
+              <w:rPr>
+                <w:rFonts w:ascii="Arial" w:hAnsi="Arial"/>
+                <w:sz w:val="16"/>
+              </w:rPr>
+            </w:pPr>
+            <w:r>
+              <w:rPr>
+                <w:rFonts w:ascii="Arial" w:hAnsi="Arial"/>
+                <w:sz w:val="16"/>
+              </w:rPr>
+              <w:t>{d[i</w:t>
+            </w:r>
+            <w:r>
+              <w:rPr>
+                <w:rFonts w:ascii="Arial" w:hAnsi="Arial"/>
+                <w:sz w:val="16"/>
+              </w:rPr>
+              <w:t>+1</w:t>
+            </w:r>
+            <w:r>
+              <w:rPr>
+                <w:rFonts w:ascii="Arial" w:hAnsi="Arial"/>
+                <w:sz w:val="16"/>
+              </w:rPr>
+              <w:t>].CardLabel</w:t>
+            </w:r>
+            <w:r>
+              <w:rPr>
+                <w:rFonts w:ascii="Arial" w:hAnsi="Arial"/>
+                <w:sz w:val="16"/>
+              </w:rPr>
+              <w:t>2</w:t>
+            </w:r>
+            <w:r>
+              <w:rPr>
+                <w:rFonts w:ascii="Arial" w:hAnsi="Arial"/>
+                <w:sz w:val="16"/>
+              </w:rPr>
+              <w:t>}</w:t>
+            </w:r>
+          </w:p>
+          <w:p>
+            <w:pPr>
+              <w:rPr>
+                <w:rFonts w:ascii="Arial" w:hAnsi="Arial"/>
+              </w:rPr>
+            </w:pPr>
+          </w:p>
+          <w:p>
+            <w:pPr>
+              <w:ind w:left="126" w:right="126"/>
+              <w:rPr>
+                <w:rFonts w:ascii="Arial" w:hAnsi="Arial"/>
+              </w:rPr>
+            </w:pPr>
+          </w:p>
+          <w:p>
+            <w:pPr>
+              <w:ind w:left="126" w:right="126"/>
+              <w:rPr>
+                <w:rFonts w:ascii="Arial" w:hAnsi="Arial"/>
+              </w:rPr>
+            </w:pPr>
+            <w:r>
+              <w:rPr>
+                <w:rFonts w:ascii="Arial" w:hAnsi="Arial"/>
+              </w:rPr>
+              <w:t>Name:         {d[i</w:t>
+            </w:r>
+            <w:r>
+              <w:rPr>
+                <w:rFonts w:ascii="Arial" w:hAnsi="Arial"/>
+              </w:rPr>
+              <w:t>+1</w:t>
+            </w:r>
+            <w:r>
+              <w:rPr>
+                <w:rFonts w:ascii="Arial" w:hAnsi="Arial"/>
+              </w:rPr>
+              <w:t>].LicenceHolderName</w:t>
+            </w:r>
+            <w:r>
+              <w:rPr>
+                <w:rFonts w:ascii="Arial" w:hAnsi="Arial"/>
+              </w:rPr>
+              <w:t>2</w:t>
+            </w:r>
+            <w:r>
+              <w:rPr>
+                <w:rFonts w:ascii="Arial" w:hAnsi="Arial"/>
+              </w:rPr>
+              <w:t>}</w:t>
+            </w:r>
+          </w:p>
+          <w:p>
+            <w:pPr>
+              <w:ind w:left="126" w:right="126"/>
+              <w:rPr>
+                <w:rFonts w:ascii="Arial" w:hAnsi="Arial"/>
+              </w:rPr>
+            </w:pPr>
+            <w:r>
+              <w:rPr>
+                <w:rFonts w:ascii="Arial" w:hAnsi="Arial"/>
+              </w:rPr>
+              <w:t>Company:   {d[i</w:t>
+            </w:r>
+            <w:r>
+              <w:rPr>
+                <w:rFonts w:ascii="Arial" w:hAnsi="Arial"/>
+              </w:rPr>
+              <w:t>+1</w:t>
+            </w:r>
+            <w:r>
+              <w:rPr>
+                <w:rFonts w:ascii="Arial" w:hAnsi="Arial"/>
+              </w:rPr>
+              <w:t>].LicenceHolderCompany</w:t>
+            </w:r>
+            <w:r>
+              <w:rPr>
+                <w:rFonts w:ascii="Arial" w:hAnsi="Arial"/>
+              </w:rPr>
+              <w:t>2</w:t>
+            </w:r>
+            <w:r>
+              <w:rPr>
+                <w:rFonts w:ascii="Arial" w:hAnsi="Arial"/>
+              </w:rPr>
+              <w:t>}</w:t>
+            </w:r>
+          </w:p>
+          <w:p>
+            <w:pPr>
+              <w:ind w:left="126" w:right="126"/>
+              <w:rPr>
+                <w:rFonts w:ascii="Arial" w:hAnsi="Arial"/>
+              </w:rPr>
+            </w:pPr>
+            <w:proofErr w:type="spellStart"/>
+            <w:r>
+              <w:rPr>
+                <w:rFonts w:ascii="Arial" w:hAnsi="Arial"/>
+              </w:rPr>
+              <w:t>Licence</w:t>
+            </w:r>
+            <w:proofErr w:type="spellEnd"/>
+            <w:r>
+              <w:rPr>
+                <w:rFonts w:ascii="Arial" w:hAnsi="Arial"/>
+              </w:rPr>
+              <w:t xml:space="preserve"> #:   {d[i</w:t>
+            </w:r>
+            <w:r>
+              <w:rPr>
+                <w:rFonts w:ascii="Arial" w:hAnsi="Arial"/>
+              </w:rPr>
+              <w:t>+1</w:t>
+            </w:r>
+            <w:r>
+              <w:rPr>
+                <w:rFonts w:ascii="Arial" w:hAnsi="Arial"/>
+              </w:rPr>
+              <w:t>].LicenceNumber</w:t>
+            </w:r>
+            <w:r>
+              <w:rPr>
+                <w:rFonts w:ascii="Arial" w:hAnsi="Arial"/>
+              </w:rPr>
+              <w:t>2</w:t>
+            </w:r>
+            <w:r>
+              <w:rPr>
+                <w:rFonts w:ascii="Arial" w:hAnsi="Arial"/>
+              </w:rPr>
+              <w:t>}</w:t>
+            </w:r>
+          </w:p>
+          <w:p>
+            <w:pPr>
+              <w:ind w:left="126" w:right="126"/>
+              <w:rPr>
+                <w:rFonts w:ascii="Arial" w:hAnsi="Arial"/>
+              </w:rPr>
+            </w:pPr>
+            <w:r>
+              <w:rPr>
+                <w:rFonts w:ascii="Arial" w:hAnsi="Arial"/>
+              </w:rPr>
+              <w:t>Expires:       {d[i</w:t>
+            </w:r>
+            <w:r>
+              <w:rPr>
+                <w:rFonts w:ascii="Arial" w:hAnsi="Arial"/>
+              </w:rPr>
+              <w:t>+1</w:t>
+            </w:r>
+            <w:r>
+              <w:rPr>
+                <w:rFonts w:ascii="Arial" w:hAnsi="Arial"/>
+              </w:rPr>
+              <w:t>].ExpiryDate</w:t>
+            </w:r>
+            <w:r>
+              <w:rPr>
+                <w:rFonts w:ascii="Arial" w:hAnsi="Arial"/>
+              </w:rPr>
+              <w:t>2</w:t>
+            </w:r>
+            <w:r>
+              <w:rPr>
+                <w:rFonts w:ascii="Arial" w:hAnsi="Arial"/>
+              </w:rPr>
+              <w:t>}</w:t>
+            </w:r>
+          </w:p>
+          <w:p>
+            <w:pPr>
+              <w:pStyle w:val="Heading2"/>
             </w:pPr>
           </w:p>
         </w:tc>
@@ -828,7 +1526,7 @@
 </file>
 
 <file path=word/styles.xml><?xml version="1.0" encoding="utf-8"?>
-<w:styles xmlns:mc="http://schemas.openxmlformats.org/markup-compatibility/2006" xmlns:r="http://schemas.openxmlformats.org/officeDocument/2006/relationships" xmlns:w="http://schemas.openxmlformats.org/wordprocessingml/2006/main" xmlns:w14="http://schemas.microsoft.com/office/word/2010/wordml" xmlns:w15="http://schemas.microsoft.com/office/word/2012/wordml" xmlns:w16cex="http://schemas.microsoft.com/office/word/2018/wordml/cex" xmlns:w16cid="http://schemas.microsoft.com/office/word/2016/wordml/cid" xmlns:w16="http://schemas.microsoft.com/office/word/2018/wordml" xmlns:w16sdtdh="http://schemas.microsoft.com/office/word/2020/wordml/sdtdatahash" xmlns:w16se="http://schemas.microsoft.com/office/word/2015/wordml/symex" mc:Ignorable="w14 w15 w16se w16cid w16 w16cex w16sdtdh">
+<w:styles xmlns:mc="http://schemas.openxmlformats.org/markup-compatibility/2006" xmlns:r="http://schemas.openxmlformats.org/officeDocument/2006/relationships" xmlns:w="http://schemas.openxmlformats.org/wordprocessingml/2006/main" xmlns:w14="http://schemas.microsoft.com/office/word/2010/wordml" xmlns:w15="http://schemas.microsoft.com/office/word/2012/wordml" xmlns:w16cex="http://schemas.microsoft.com/office/word/2018/wordml/cex" xmlns:w16cid="http://schemas.microsoft.com/office/word/2016/wordml/cid" xmlns:w16="http://schemas.microsoft.com/office/word/2018/wordml" xmlns:w16du="http://schemas.microsoft.com/office/word/2023/wordml/word16du" xmlns:w16sdtdh="http://schemas.microsoft.com/office/word/2020/wordml/sdtdatahash" xmlns:w16se="http://schemas.microsoft.com/office/word/2015/wordml/symex" mc:Ignorable="w14 w15 w16se w16cid w16 w16cex w16sdtdh w16du">
   <w:docDefaults>
     <w:rPrDefault>
       <w:rPr>
@@ -1122,6 +1820,7 @@
   <w:style w:type="paragraph" w:default="1" w:styleId="Normal">
     <w:name w:val="Normal"/>
     <w:qFormat/>
+    <w:rsid w:val="005601C3"/>
     <w:rPr>
       <w:lang w:val="en-US"/>
     </w:rPr>
@@ -1146,6 +1845,7 @@
     <w:name w:val="heading 2"/>
     <w:basedOn w:val="Normal"/>
     <w:next w:val="Normal"/>
+    <w:link w:val="Heading2Char"/>
     <w:qFormat/>
     <w:pPr>
       <w:keepNext/>
@@ -1198,6 +1898,16 @@
         <w:insideV w:val="single" w:sz="4" w:space="0" w:color="auto"/>
       </w:tblBorders>
     </w:tblPr>
+  </w:style>
+  <w:style w:type="character" w:customStyle="1" w:styleId="Heading2Char">
+    <w:name w:val="Heading 2 Char"/>
+    <w:basedOn w:val="DefaultParagraphFont"/>
+    <w:link w:val="Heading2"/>
+    <w:rsid w:val="005601C3"/>
+    <w:rPr>
+      <w:b/>
+      <w:lang w:val="en-US"/>
+    </w:rPr>
   </w:style>
 </w:styles>
 </file>
@@ -1498,6 +2208,15 @@
 </file>
 
 <file path=customXml/item1.xml><?xml version="1.0" encoding="utf-8"?>
+<?mso-contentType ?>
+<FormTemplates xmlns="http://schemas.microsoft.com/sharepoint/v3/contenttype/forms">
+  <Display>DocumentLibraryForm</Display>
+  <Edit>DocumentLibraryForm</Edit>
+  <New>DocumentLibraryForm</New>
+</FormTemplates>
+</file>
+
+<file path=customXml/item2.xml><?xml version="1.0" encoding="utf-8"?>
 <ct:contentTypeSchema xmlns:ct="http://schemas.microsoft.com/office/2006/metadata/contentType" xmlns:ma="http://schemas.microsoft.com/office/2006/metadata/properties/metaAttributes" ct:_="" ma:_="" ma:contentTypeName="Document" ma:contentTypeID="0x010100B8CBF3948AF16E4A9427EB9CB0C3AFDB" ma:contentTypeVersion="11" ma:contentTypeDescription="Create a new document." ma:contentTypeScope="" ma:versionID="9fc8a81a77eeb73bda9729b3f784b8c4">
   <xsd:schema xmlns:xsd="http://www.w3.org/2001/XMLSchema" xmlns:xs="http://www.w3.org/2001/XMLSchema" xmlns:p="http://schemas.microsoft.com/office/2006/metadata/properties" xmlns:ns2="bc8b8595-9fa1-49bc-a016-2621e7bde64e" xmlns:ns3="e1c8ebbc-f196-4c28-98e9-1900bd408e79" targetNamespace="http://schemas.microsoft.com/office/2006/metadata/properties" ma:root="true" ma:fieldsID="88ad40c7f0e134defa4acd5e486d3459" ns2:_="" ns3:_="">
     <xsd:import namespace="bc8b8595-9fa1-49bc-a016-2621e7bde64e"/>
@@ -1708,16 +2427,15 @@
 </ct:contentTypeSchema>
 </file>
 
-<file path=customXml/item2.xml><?xml version="1.0" encoding="utf-8"?>
-<?mso-contentType ?>
-<FormTemplates xmlns="http://schemas.microsoft.com/sharepoint/v3/contenttype/forms">
-  <Display>DocumentLibraryForm</Display>
-  <Edit>DocumentLibraryForm</Edit>
-  <New>DocumentLibraryForm</New>
-</FormTemplates>
+<file path=customXml/itemProps1.xml><?xml version="1.0" encoding="utf-8"?>
+<ds:datastoreItem xmlns:ds="http://schemas.openxmlformats.org/officeDocument/2006/customXml" ds:itemID="{4062E837-BEFD-4F71-A316-496FADAB705A}">
+  <ds:schemaRefs>
+    <ds:schemaRef ds:uri="http://schemas.microsoft.com/sharepoint/v3/contenttype/forms"/>
+  </ds:schemaRefs>
+</ds:datastoreItem>
 </file>
 
-<file path=customXml/itemProps1.xml><?xml version="1.0" encoding="utf-8"?>
+<file path=customXml/itemProps2.xml><?xml version="1.0" encoding="utf-8"?>
 <ds:datastoreItem xmlns:ds="http://schemas.openxmlformats.org/officeDocument/2006/customXml" ds:itemID="{C5A04C17-FF25-4E64-A2C9-401045433437}">
   <ds:schemaRefs>
     <ds:schemaRef ds:uri="http://schemas.microsoft.com/office/2006/metadata/contentType"/>
@@ -1734,12 +2452,4 @@
     <ds:schemaRef ds:uri="http://schemas.microsoft.com/internal/obd"/>
   </ds:schemaRefs>
 </ds:datastoreItem>
-</file>
-
-<file path=customXml/itemProps2.xml><?xml version="1.0" encoding="utf-8"?>
-<ds:datastoreItem xmlns:ds="http://schemas.openxmlformats.org/officeDocument/2006/customXml" ds:itemID="{4062E837-BEFD-4F71-A316-496FADAB705A}">
-  <ds:schemaRefs>
-    <ds:schemaRef ds:uri="http://schemas.microsoft.com/sharepoint/v3/contenttype/forms"/>
-  </ds:schemaRefs>
-</ds:datastoreItem>
 </file>
</xml_diff>